<commit_message>
docs: :memo: Improve prism pair example.
</commit_message>
<xml_diff>
--- a/book/documents/Announcement OPOSSUM v0_5_0.docx
+++ b/book/documents/Announcement OPOSSUM v0_5_0.docx
@@ -6,27 +6,13 @@
       <w:pPr>
         <w:pStyle w:val="Titel"/>
       </w:pPr>
-      <w:bookmarkStart w:id="0" w:name="_GoBack"/>
-      <w:bookmarkEnd w:id="0"/>
-      <w:r>
-        <w:t>OPOSSUM v0.</w:t>
-      </w:r>
-      <w:r>
-        <w:t>5</w:t>
-      </w:r>
-      <w:r>
-        <w:t>.0 released</w:t>
-      </w:r>
-    </w:p>
-    <w:p>
-      <w:r>
-        <w:t>The developers are happy to announce the release v0.</w:t>
-      </w:r>
-      <w:r>
-        <w:t>5</w:t>
-      </w:r>
-      <w:r>
-        <w:t xml:space="preserve">.0 of the optic design / simulation software OPOSSUM </w:t>
+      <w:r>
+        <w:t>OPOSSUM v0.5.0 released</w:t>
+      </w:r>
+    </w:p>
+    <w:p>
+      <w:r>
+        <w:t xml:space="preserve">The developers are happy to announce the release v0.5.0 of the optic design / simulation software OPOSSUM </w:t>
       </w:r>
       <w:r>
         <w:rPr>
@@ -34,25 +20,7 @@
           <w:bCs/>
           <w:color w:val="FF0000"/>
         </w:rPr>
-        <w:t xml:space="preserve">(link auf </w:t>
-      </w:r>
-      <w:proofErr w:type="spellStart"/>
-      <w:r>
-        <w:rPr>
-          <w:b/>
-          <w:bCs/>
-          <w:color w:val="FF0000"/>
-        </w:rPr>
-        <w:t>Seite</w:t>
-      </w:r>
-      <w:proofErr w:type="spellEnd"/>
-      <w:r>
-        <w:rPr>
-          <w:b/>
-          <w:bCs/>
-          <w:color w:val="FF0000"/>
-        </w:rPr>
-        <w:t>).</w:t>
+        <w:t>(link auf Seite).</w:t>
       </w:r>
       <w:r>
         <w:rPr>
@@ -263,6 +231,11 @@
     <w:p>
       <w:r>
         <w:lastRenderedPageBreak/>
+        <w:t>Besides the above “relative” positioning, it is of course still possible to assign an absolute position / orientation to an optical element.</w:t>
+      </w:r>
+    </w:p>
+    <w:p>
+      <w:r>
         <w:t>With the new geometry model and the usage of so-called “reference nodes” (a node referring to another existing node) it is also possible to model optical systems where beams can pass elements more than once.</w:t>
       </w:r>
     </w:p>
@@ -409,6 +382,78 @@
       <w:r>
         <w:t>As shown above, the new release now includes flat and spherically curved mirrors. Furthermore, cylindric lenses have been added.</w:t>
       </w:r>
+      <w:r>
+        <w:t xml:space="preserve"> Also wedged surfaces have been introduced which can be used as wedged windows or even prisms. This way it is now possible to model anamorphic prism pairs.</w:t>
+      </w:r>
+    </w:p>
+    <w:p>
+      <w:pPr>
+        <w:jc w:val="center"/>
+      </w:pPr>
+      <w:r>
+        <w:rPr>
+          <w:noProof/>
+        </w:rPr>
+        <w:drawing>
+          <wp:inline distT="0" distB="0" distL="0" distR="0" wp14:anchorId="435491FF" wp14:editId="7EC6E2D6">
+            <wp:extent cx="2920368" cy="1449238"/>
+            <wp:effectExtent l="0" t="0" r="0" b="0"/>
+            <wp:docPr id="5" name="Grafik 5"/>
+            <wp:cNvGraphicFramePr>
+              <a:graphicFrameLocks xmlns:a="http://schemas.openxmlformats.org/drawingml/2006/main" noChangeAspect="1"/>
+            </wp:cNvGraphicFramePr>
+            <a:graphic xmlns:a="http://schemas.openxmlformats.org/drawingml/2006/main">
+              <a:graphicData uri="http://schemas.openxmlformats.org/drawingml/2006/picture">
+                <pic:pic xmlns:pic="http://schemas.openxmlformats.org/drawingml/2006/picture">
+                  <pic:nvPicPr>
+                    <pic:cNvPr id="5" name="Grafik 5"/>
+                    <pic:cNvPicPr/>
+                  </pic:nvPicPr>
+                  <pic:blipFill>
+                    <a:blip r:embed="rId14" cstate="print">
+                      <a:extLst>
+                        <a:ext uri="{28A0092B-C50C-407E-A947-70E740481C1C}">
+                          <a14:useLocalDpi xmlns:a14="http://schemas.microsoft.com/office/drawing/2010/main" val="0"/>
+                        </a:ext>
+                        <a:ext uri="{96DAC541-7B7A-43D3-8B79-37D633B846F1}">
+                          <asvg:svgBlip xmlns:asvg="http://schemas.microsoft.com/office/drawing/2016/SVG/main" r:embed="rId15"/>
+                        </a:ext>
+                      </a:extLst>
+                    </a:blip>
+                    <a:stretch>
+                      <a:fillRect/>
+                    </a:stretch>
+                  </pic:blipFill>
+                  <pic:spPr>
+                    <a:xfrm>
+                      <a:off x="0" y="0"/>
+                      <a:ext cx="2936448" cy="1457218"/>
+                    </a:xfrm>
+                    <a:prstGeom prst="rect">
+                      <a:avLst/>
+                    </a:prstGeom>
+                  </pic:spPr>
+                </pic:pic>
+              </a:graphicData>
+            </a:graphic>
+          </wp:inline>
+        </w:drawing>
+      </w:r>
+    </w:p>
+    <w:p>
+      <w:r>
+        <w:lastRenderedPageBreak/>
+        <w:t xml:space="preserve">Note: So far, the optical elements are not yet displayed in the above beam propagation plots. This is on our </w:t>
+      </w:r>
+      <w:r>
+        <w:t>to-do</w:t>
+      </w:r>
+      <w:r>
+        <w:t xml:space="preserve"> list</w:t>
+      </w:r>
+      <w:r>
+        <w:t>…</w:t>
+      </w:r>
     </w:p>
     <w:p>
       <w:pPr>
@@ -428,11 +473,7 @@
     </w:p>
     <w:p>
       <w:r>
-        <w:t xml:space="preserve">The generated HTML report can be easily inspected using a simple web browser. In order to still generate a PDF document, almost all browsers offer the possibility to print the document to a PDF </w:t>
-      </w:r>
-      <w:r>
-        <w:lastRenderedPageBreak/>
-        <w:t xml:space="preserve">printer. </w:t>
+        <w:t xml:space="preserve">The generated HTML report can be easily inspected using a simple web browser. In order to still generate a PDF document, almost all browsers offer the possibility to print the document to a PDF printer. </w:t>
       </w:r>
       <w:r>
         <w:t>There is still room for improvements and the layout / styling will become better in the next releases.</w:t>
@@ -451,35 +492,7 @@
         <w:rPr>
           <w:color w:val="FF0000"/>
         </w:rPr>
-        <w:t xml:space="preserve">Link </w:t>
-      </w:r>
-      <w:proofErr w:type="spellStart"/>
-      <w:r>
-        <w:rPr>
-          <w:color w:val="FF0000"/>
-        </w:rPr>
-        <w:t>mit</w:t>
-      </w:r>
-      <w:proofErr w:type="spellEnd"/>
-      <w:r>
-        <w:rPr>
-          <w:color w:val="FF0000"/>
-        </w:rPr>
-        <w:t xml:space="preserve"> </w:t>
-      </w:r>
-      <w:proofErr w:type="spellStart"/>
-      <w:r>
-        <w:rPr>
-          <w:color w:val="FF0000"/>
-        </w:rPr>
-        <w:t>Beispiel</w:t>
-      </w:r>
-      <w:proofErr w:type="spellEnd"/>
-      <w:r>
-        <w:rPr>
-          <w:color w:val="FF0000"/>
-        </w:rPr>
-        <w:t xml:space="preserve"> Report</w:t>
+        <w:t>Link mit Beispiel Report</w:t>
       </w:r>
     </w:p>
     <w:p>
@@ -533,10 +546,7 @@
         </w:numPr>
       </w:pPr>
       <w:r>
-        <w:t>42</w:t>
-      </w:r>
-      <w:r>
-        <w:t xml:space="preserve"> tickets closed</w:t>
+        <w:t>42 tickets closed</w:t>
       </w:r>
     </w:p>
     <w:p>
@@ -560,13 +570,7 @@
         </w:numPr>
       </w:pPr>
       <w:r>
-        <w:t>&gt; 5</w:t>
-      </w:r>
-      <w:r>
-        <w:t>8</w:t>
-      </w:r>
-      <w:r>
-        <w:t>0 unit tests</w:t>
+        <w:t>&gt; 580 unit tests</w:t>
       </w:r>
     </w:p>
     <w:p>
@@ -578,13 +582,7 @@
         </w:numPr>
       </w:pPr>
       <w:r>
-        <w:t>&gt; 90</w:t>
-      </w:r>
-      <w:r>
-        <w:t> </w:t>
-      </w:r>
-      <w:r>
-        <w:t>% code coverage by unit tests</w:t>
+        <w:t>&gt; 90 % code coverage by unit tests</w:t>
       </w:r>
     </w:p>
     <w:p>
@@ -596,13 +594,7 @@
         </w:numPr>
       </w:pPr>
       <w:r>
-        <w:t xml:space="preserve">&gt; </w:t>
-      </w:r>
-      <w:r>
-        <w:t>30</w:t>
-      </w:r>
-      <w:r>
-        <w:t>.000 lines of code</w:t>
+        <w:t>&gt; 30.000 lines of code</w:t>
       </w:r>
     </w:p>
     <w:p>

</xml_diff>